<commit_message>
Added all Modified files
</commit_message>
<xml_diff>
--- a/READ ME - Msc - Research Data Analysis.docx
+++ b/READ ME - Msc - Research Data Analysis.docx
@@ -62,6 +62,51 @@
     </w:p>
     <w:p>
       <w:pPr>
+        <w:jc w:val="center"/>
+        <w:rPr>
+          <w:b/>
+          <w:bCs/>
+          <w:sz w:val="40"/>
+          <w:szCs w:val="40"/>
+        </w:rPr>
+      </w:pPr>
+      <w:r>
+        <w:rPr>
+          <w:b/>
+          <w:bCs/>
+          <w:sz w:val="40"/>
+          <w:szCs w:val="40"/>
+        </w:rPr>
+        <w:t xml:space="preserve">Note: Kindly Check on : </w:t>
+      </w:r>
+      <w:hyperlink r:id="rId5" w:history="1">
+        <w:r>
+          <w:rPr>
+            <w:rStyle w:val="Hyperlink"/>
+            <w:sz w:val="24"/>
+            <w:szCs w:val="24"/>
+          </w:rPr>
+          <w:t>https://github.com/alon-muhame/muhame_research</w:t>
+        </w:r>
+      </w:hyperlink>
+      <w:r>
+        <w:t xml:space="preserve"> to </w:t>
+      </w:r>
+      <w:r>
+        <w:rPr>
+          <w:b/>
+          <w:bCs/>
+          <w:sz w:val="40"/>
+          <w:szCs w:val="40"/>
+        </w:rPr>
+        <w:t>fully view the STATA Code files and data</w:t>
+      </w:r>
+      <w:r>
+        <w:t xml:space="preserve"> </w:t>
+      </w:r>
+    </w:p>
+    <w:p>
+      <w:pPr>
         <w:rPr>
           <w:sz w:val="28"/>
           <w:szCs w:val="28"/>
@@ -124,21 +169,7 @@
           <w:sz w:val="28"/>
           <w:szCs w:val="28"/>
         </w:rPr>
-        <w:t xml:space="preserve">: this highlights the sequence of all do – files created for the analysis, and succinctly describes what the purpose of each do-file is. The analysis performed based on </w:t>
-      </w:r>
-      <w:r>
-        <w:rPr>
-          <w:sz w:val="28"/>
-          <w:szCs w:val="28"/>
-        </w:rPr>
-        <w:t>msc_master</w:t>
-      </w:r>
-      <w:r>
-        <w:rPr>
-          <w:sz w:val="28"/>
-          <w:szCs w:val="28"/>
-        </w:rPr>
-        <w:t xml:space="preserve">.do does the following: </w:t>
+        <w:t xml:space="preserve">: this highlights the sequence of all do – files created for the analysis, and succinctly describes what the purpose of each do-file is. The analysis performed based on msc_master.do does the following: </w:t>
       </w:r>
     </w:p>
     <w:p>
@@ -187,16 +218,7 @@
           <w:sz w:val="28"/>
           <w:szCs w:val="28"/>
         </w:rPr>
-        <w:t>data_cleaning_0</w:t>
-      </w:r>
-      <w:r>
-        <w:rPr>
-          <w:i/>
-          <w:iCs/>
-          <w:sz w:val="28"/>
-          <w:szCs w:val="28"/>
-        </w:rPr>
-        <w:t>0 &amp;_01</w:t>
+        <w:t>data_cleaning_00 &amp;_01</w:t>
       </w:r>
       <w:r>
         <w:rPr>
@@ -236,25 +258,7 @@
           <w:sz w:val="28"/>
           <w:szCs w:val="28"/>
         </w:rPr>
-        <w:t>Refer to file “</w:t>
-      </w:r>
-      <w:r>
-        <w:rPr>
-          <w:i/>
-          <w:iCs/>
-          <w:sz w:val="28"/>
-          <w:szCs w:val="28"/>
-        </w:rPr>
-        <w:t>descriptive_stats</w:t>
-      </w:r>
-      <w:r>
-        <w:rPr>
-          <w:i/>
-          <w:iCs/>
-          <w:sz w:val="28"/>
-          <w:szCs w:val="28"/>
-        </w:rPr>
-        <w:t>”</w:t>
+        <w:t>Refer to file “descriptive_stats”</w:t>
       </w:r>
     </w:p>
     <w:p>
@@ -285,25 +289,7 @@
           <w:sz w:val="28"/>
           <w:szCs w:val="28"/>
         </w:rPr>
-        <w:t>Refer to file “</w:t>
-      </w:r>
-      <w:r>
-        <w:rPr>
-          <w:i/>
-          <w:iCs/>
-          <w:sz w:val="28"/>
-          <w:szCs w:val="28"/>
-        </w:rPr>
-        <w:t>graphs_00</w:t>
-      </w:r>
-      <w:r>
-        <w:rPr>
-          <w:i/>
-          <w:iCs/>
-          <w:sz w:val="28"/>
-          <w:szCs w:val="28"/>
-        </w:rPr>
-        <w:t>”</w:t>
+        <w:t>Refer to file “graphs_00”</w:t>
       </w:r>
     </w:p>
     <w:p>
@@ -341,25 +327,7 @@
           <w:sz w:val="28"/>
           <w:szCs w:val="28"/>
         </w:rPr>
-        <w:t>Refer to file “</w:t>
-      </w:r>
-      <w:r>
-        <w:rPr>
-          <w:i/>
-          <w:iCs/>
-          <w:sz w:val="28"/>
-          <w:szCs w:val="28"/>
-        </w:rPr>
-        <w:t>PanelData_Models_&amp;_Tests</w:t>
-      </w:r>
-      <w:r>
-        <w:rPr>
-          <w:i/>
-          <w:iCs/>
-          <w:sz w:val="28"/>
-          <w:szCs w:val="28"/>
-        </w:rPr>
-        <w:t>”</w:t>
+        <w:t>Refer to file “PanelData_Models_&amp;_Tests”</w:t>
       </w:r>
       <w:r>
         <w:rPr>
@@ -1315,6 +1283,17 @@
       <w:contextualSpacing/>
     </w:pPr>
   </w:style>
+  <w:style w:type="character" w:styleId="Hyperlink">
+    <w:name w:val="Hyperlink"/>
+    <w:basedOn w:val="DefaultParagraphFont"/>
+    <w:uiPriority w:val="99"/>
+    <w:unhideWhenUsed/>
+    <w:rsid w:val="00A274DD"/>
+    <w:rPr>
+      <w:color w:val="0563C1" w:themeColor="hyperlink"/>
+      <w:u w:val="single"/>
+    </w:rPr>
+  </w:style>
 </w:styles>
 </file>
 

</xml_diff>